<commit_message>
dokumentation und code verbesserungen
</commit_message>
<xml_diff>
--- a/Projektdokumentation/ProjektdokumentationJetstreamSkiserviceWPF.docx
+++ b/Projektdokumentation/ProjektdokumentationJetstreamSkiserviceWPF.docx
@@ -2,6 +2,11 @@
 <file path=word/document.xml><?xml version="1.0" encoding="utf-8"?>
 <w:document xmlns:wpc="http://schemas.microsoft.com/office/word/2010/wordprocessingCanvas" xmlns:cx="http://schemas.microsoft.com/office/drawing/2014/chartex" xmlns:cx1="http://schemas.microsoft.com/office/drawing/2015/9/8/chartex" xmlns:cx2="http://schemas.microsoft.com/office/drawing/2015/10/21/chartex" xmlns:cx3="http://schemas.microsoft.com/office/drawing/2016/5/9/chartex" xmlns:cx4="http://schemas.microsoft.com/office/drawing/2016/5/10/chartex" xmlns:cx5="http://schemas.microsoft.com/office/drawing/2016/5/11/chartex" xmlns:cx6="http://schemas.microsoft.com/office/drawing/2016/5/12/chartex" xmlns:cx7="http://schemas.microsoft.com/office/drawing/2016/5/13/chartex" xmlns:cx8="http://schemas.microsoft.com/office/drawing/2016/5/14/chartex" xmlns:mc="http://schemas.openxmlformats.org/markup-compatibility/2006" xmlns:aink="http://schemas.microsoft.com/office/drawing/2016/ink" xmlns:am3d="http://schemas.microsoft.com/office/drawing/2017/model3d" xmlns:o="urn:schemas-microsoft-com:office:office" xmlns:oel="http://schemas.microsoft.com/office/2019/extlst" xmlns:r="http://schemas.openxmlformats.org/officeDocument/2006/relationships" xmlns:m="http://schemas.openxmlformats.org/officeDocument/2006/math" xmlns:v="urn:schemas-microsoft-com:vml" xmlns:wp14="http://schemas.microsoft.com/office/word/2010/wordprocessingDrawing" xmlns:wp="http://schemas.openxmlformats.org/drawingml/2006/wordprocessingDrawing" xmlns:w10="urn:schemas-microsoft-com:office:word" xmlns:w="http://schemas.openxmlformats.org/wordprocessingml/2006/main" xmlns:w14="http://schemas.microsoft.com/office/word/2010/wordml" xmlns:w15="http://schemas.microsoft.com/office/word/2012/wordml" xmlns:w16cex="http://schemas.microsoft.com/office/word/2018/wordml/cex" xmlns:w16cid="http://schemas.microsoft.com/office/word/2016/wordml/cid" xmlns:w16="http://schemas.microsoft.com/office/word/2018/wordml" xmlns:w16sdtdh="http://schemas.microsoft.com/office/word/2020/wordml/sdtdatahash" xmlns:w16se="http://schemas.microsoft.com/office/word/2015/wordml/symex" xmlns:wpg="http://schemas.microsoft.com/office/word/2010/wordprocessingGroup" xmlns:wpi="http://schemas.microsoft.com/office/word/2010/wordprocessingInk" xmlns:wne="http://schemas.microsoft.com/office/word/2006/wordml" xmlns:wps="http://schemas.microsoft.com/office/word/2010/wordprocessingShape" mc:Ignorable="w14 w15 w16se w16cid w16 w16cex w16sdtdh wp14">
   <w:body>
+    <w:p>
+      <w:r>
+        <w:t>&lt;</w:t>
+      </w:r>
+    </w:p>
     <w:sdt>
       <w:sdtPr>
         <w:id w:val="2117398828"/>
@@ -10,7 +15,6 @@
           <w:docPartUnique/>
         </w:docPartObj>
       </w:sdtPr>
-      <w:sdtEndPr/>
       <w:sdtContent>
         <w:p>
           <w:r>
@@ -357,7 +361,6 @@
                                   <w:dataBinding w:prefixMappings="xmlns:ns0='http://purl.org/dc/elements/1.1/' xmlns:ns1='http://schemas.openxmlformats.org/package/2006/metadata/core-properties' " w:xpath="/ns1:coreProperties[1]/ns0:creator[1]" w:storeItemID="{6C3C8BC8-F283-45AE-878A-BAB7291924A1}"/>
                                   <w:text/>
                                 </w:sdtPr>
-                                <w:sdtEndPr/>
                                 <w:sdtContent>
                                   <w:p>
                                     <w:pPr>
@@ -433,7 +436,6 @@
                             <w:dataBinding w:prefixMappings="xmlns:ns0='http://purl.org/dc/elements/1.1/' xmlns:ns1='http://schemas.openxmlformats.org/package/2006/metadata/core-properties' " w:xpath="/ns1:coreProperties[1]/ns0:creator[1]" w:storeItemID="{6C3C8BC8-F283-45AE-878A-BAB7291924A1}"/>
                             <w:text/>
                           </w:sdtPr>
-                          <w:sdtEndPr/>
                           <w:sdtContent>
                             <w:p>
                               <w:pPr>
@@ -777,7 +779,7 @@
           <w:r>
             <w:fldChar w:fldCharType="separate"/>
           </w:r>
-          <w:hyperlink w:anchor="_Toc122179908" w:history="1">
+          <w:hyperlink w:anchor="_Toc122268561" w:history="1">
             <w:r>
               <w:rPr>
                 <w:rStyle w:val="Hyperlink"/>
@@ -804,7 +806,7 @@
                 <w:noProof/>
                 <w:webHidden/>
               </w:rPr>
-              <w:instrText xml:space="preserve"> PAGEREF _Toc122179908 \h </w:instrText>
+              <w:instrText xml:space="preserve"> PAGEREF _Toc122268561 \h </w:instrText>
             </w:r>
             <w:r>
               <w:rPr>
@@ -847,7 +849,7 @@
               <w:lang w:eastAsia="de-CH"/>
             </w:rPr>
           </w:pPr>
-          <w:hyperlink w:anchor="_Toc122179909" w:history="1">
+          <w:hyperlink w:anchor="_Toc122268562" w:history="1">
             <w:r>
               <w:rPr>
                 <w:rStyle w:val="Hyperlink"/>
@@ -874,7 +876,7 @@
                 <w:noProof/>
                 <w:webHidden/>
               </w:rPr>
-              <w:instrText xml:space="preserve"> PAGEREF _Toc122179909 \h </w:instrText>
+              <w:instrText xml:space="preserve"> PAGEREF _Toc122268562 \h </w:instrText>
             </w:r>
             <w:r>
               <w:rPr>
@@ -917,7 +919,7 @@
               <w:lang w:eastAsia="de-CH"/>
             </w:rPr>
           </w:pPr>
-          <w:hyperlink w:anchor="_Toc122179910" w:history="1">
+          <w:hyperlink w:anchor="_Toc122268563" w:history="1">
             <w:r>
               <w:rPr>
                 <w:rStyle w:val="Hyperlink"/>
@@ -944,7 +946,7 @@
                 <w:noProof/>
                 <w:webHidden/>
               </w:rPr>
-              <w:instrText xml:space="preserve"> PAGEREF _Toc122179910 \h </w:instrText>
+              <w:instrText xml:space="preserve"> PAGEREF _Toc122268563 \h </w:instrText>
             </w:r>
             <w:r>
               <w:rPr>
@@ -987,7 +989,7 @@
               <w:lang w:eastAsia="de-CH"/>
             </w:rPr>
           </w:pPr>
-          <w:hyperlink w:anchor="_Toc122179911" w:history="1">
+          <w:hyperlink w:anchor="_Toc122268564" w:history="1">
             <w:r>
               <w:rPr>
                 <w:rStyle w:val="Hyperlink"/>
@@ -1014,7 +1016,7 @@
                 <w:noProof/>
                 <w:webHidden/>
               </w:rPr>
-              <w:instrText xml:space="preserve"> PAGEREF _Toc122179911 \h </w:instrText>
+              <w:instrText xml:space="preserve"> PAGEREF _Toc122268564 \h </w:instrText>
             </w:r>
             <w:r>
               <w:rPr>
@@ -1058,7 +1060,7 @@
               <w:lang w:eastAsia="de-CH"/>
             </w:rPr>
           </w:pPr>
-          <w:hyperlink w:anchor="_Toc122179912" w:history="1">
+          <w:hyperlink w:anchor="_Toc122268565" w:history="1">
             <w:r>
               <w:rPr>
                 <w:rStyle w:val="Hyperlink"/>
@@ -1100,7 +1102,7 @@
                 <w:noProof/>
                 <w:webHidden/>
               </w:rPr>
-              <w:instrText xml:space="preserve"> PAGEREF _Toc122179912 \h </w:instrText>
+              <w:instrText xml:space="preserve"> PAGEREF _Toc122268565 \h </w:instrText>
             </w:r>
             <w:r>
               <w:rPr>
@@ -1144,7 +1146,7 @@
               <w:lang w:eastAsia="de-CH"/>
             </w:rPr>
           </w:pPr>
-          <w:hyperlink w:anchor="_Toc122179913" w:history="1">
+          <w:hyperlink w:anchor="_Toc122268566" w:history="1">
             <w:r>
               <w:rPr>
                 <w:rStyle w:val="Hyperlink"/>
@@ -1186,7 +1188,7 @@
                 <w:noProof/>
                 <w:webHidden/>
               </w:rPr>
-              <w:instrText xml:space="preserve"> PAGEREF _Toc122179913 \h </w:instrText>
+              <w:instrText xml:space="preserve"> PAGEREF _Toc122268566 \h </w:instrText>
             </w:r>
             <w:r>
               <w:rPr>
@@ -1230,7 +1232,7 @@
               <w:lang w:eastAsia="de-CH"/>
             </w:rPr>
           </w:pPr>
-          <w:hyperlink w:anchor="_Toc122179914" w:history="1">
+          <w:hyperlink w:anchor="_Toc122268567" w:history="1">
             <w:r>
               <w:rPr>
                 <w:rStyle w:val="Hyperlink"/>
@@ -1272,7 +1274,7 @@
                 <w:noProof/>
                 <w:webHidden/>
               </w:rPr>
-              <w:instrText xml:space="preserve"> PAGEREF _Toc122179914 \h </w:instrText>
+              <w:instrText xml:space="preserve"> PAGEREF _Toc122268567 \h </w:instrText>
             </w:r>
             <w:r>
               <w:rPr>
@@ -1316,7 +1318,7 @@
               <w:lang w:eastAsia="de-CH"/>
             </w:rPr>
           </w:pPr>
-          <w:hyperlink w:anchor="_Toc122179915" w:history="1">
+          <w:hyperlink w:anchor="_Toc122268568" w:history="1">
             <w:r>
               <w:rPr>
                 <w:rStyle w:val="Hyperlink"/>
@@ -1358,7 +1360,7 @@
                 <w:noProof/>
                 <w:webHidden/>
               </w:rPr>
-              <w:instrText xml:space="preserve"> PAGEREF _Toc122179915 \h </w:instrText>
+              <w:instrText xml:space="preserve"> PAGEREF _Toc122268568 \h </w:instrText>
             </w:r>
             <w:r>
               <w:rPr>
@@ -1402,7 +1404,7 @@
               <w:lang w:eastAsia="de-CH"/>
             </w:rPr>
           </w:pPr>
-          <w:hyperlink w:anchor="_Toc122179916" w:history="1">
+          <w:hyperlink w:anchor="_Toc122268569" w:history="1">
             <w:r>
               <w:rPr>
                 <w:rStyle w:val="Hyperlink"/>
@@ -1444,7 +1446,7 @@
                 <w:noProof/>
                 <w:webHidden/>
               </w:rPr>
-              <w:instrText xml:space="preserve"> PAGEREF _Toc122179916 \h </w:instrText>
+              <w:instrText xml:space="preserve"> PAGEREF _Toc122268569 \h </w:instrText>
             </w:r>
             <w:r>
               <w:rPr>
@@ -1488,7 +1490,7 @@
               <w:lang w:eastAsia="de-CH"/>
             </w:rPr>
           </w:pPr>
-          <w:hyperlink w:anchor="_Toc122179917" w:history="1">
+          <w:hyperlink w:anchor="_Toc122268570" w:history="1">
             <w:r>
               <w:rPr>
                 <w:rStyle w:val="Hyperlink"/>
@@ -1530,7 +1532,7 @@
                 <w:noProof/>
                 <w:webHidden/>
               </w:rPr>
-              <w:instrText xml:space="preserve"> PAGEREF _Toc122179917 \h </w:instrText>
+              <w:instrText xml:space="preserve"> PAGEREF _Toc122268570 \h </w:instrText>
             </w:r>
             <w:r>
               <w:rPr>
@@ -1574,7 +1576,7 @@
               <w:lang w:eastAsia="de-CH"/>
             </w:rPr>
           </w:pPr>
-          <w:hyperlink w:anchor="_Toc122179918" w:history="1">
+          <w:hyperlink w:anchor="_Toc122268571" w:history="1">
             <w:r>
               <w:rPr>
                 <w:rStyle w:val="Hyperlink"/>
@@ -1616,7 +1618,7 @@
                 <w:noProof/>
                 <w:webHidden/>
               </w:rPr>
-              <w:instrText xml:space="preserve"> PAGEREF _Toc122179918 \h </w:instrText>
+              <w:instrText xml:space="preserve"> PAGEREF _Toc122268571 \h </w:instrText>
             </w:r>
             <w:r>
               <w:rPr>
@@ -1660,7 +1662,7 @@
               <w:lang w:eastAsia="de-CH"/>
             </w:rPr>
           </w:pPr>
-          <w:hyperlink w:anchor="_Toc122179919" w:history="1">
+          <w:hyperlink w:anchor="_Toc122268572" w:history="1">
             <w:r>
               <w:rPr>
                 <w:rStyle w:val="Hyperlink"/>
@@ -1702,7 +1704,7 @@
                 <w:noProof/>
                 <w:webHidden/>
               </w:rPr>
-              <w:instrText xml:space="preserve"> PAGEREF _Toc122179919 \h </w:instrText>
+              <w:instrText xml:space="preserve"> PAGEREF _Toc122268572 \h </w:instrText>
             </w:r>
             <w:r>
               <w:rPr>
@@ -1746,7 +1748,7 @@
               <w:lang w:eastAsia="de-CH"/>
             </w:rPr>
           </w:pPr>
-          <w:hyperlink w:anchor="_Toc122179920" w:history="1">
+          <w:hyperlink w:anchor="_Toc122268573" w:history="1">
             <w:r>
               <w:rPr>
                 <w:rStyle w:val="Hyperlink"/>
@@ -1788,7 +1790,7 @@
                 <w:noProof/>
                 <w:webHidden/>
               </w:rPr>
-              <w:instrText xml:space="preserve"> PAGEREF _Toc122179920 \h </w:instrText>
+              <w:instrText xml:space="preserve"> PAGEREF _Toc122268573 \h </w:instrText>
             </w:r>
             <w:r>
               <w:rPr>
@@ -1832,7 +1834,7 @@
               <w:lang w:eastAsia="de-CH"/>
             </w:rPr>
           </w:pPr>
-          <w:hyperlink w:anchor="_Toc122179921" w:history="1">
+          <w:hyperlink w:anchor="_Toc122268574" w:history="1">
             <w:r>
               <w:rPr>
                 <w:rStyle w:val="Hyperlink"/>
@@ -1874,7 +1876,7 @@
                 <w:noProof/>
                 <w:webHidden/>
               </w:rPr>
-              <w:instrText xml:space="preserve"> PAGEREF _Toc122179921 \h </w:instrText>
+              <w:instrText xml:space="preserve"> PAGEREF _Toc122268574 \h </w:instrText>
             </w:r>
             <w:r>
               <w:rPr>
@@ -1918,7 +1920,7 @@
               <w:lang w:eastAsia="de-CH"/>
             </w:rPr>
           </w:pPr>
-          <w:hyperlink w:anchor="_Toc122179922" w:history="1">
+          <w:hyperlink w:anchor="_Toc122268575" w:history="1">
             <w:r>
               <w:rPr>
                 <w:rStyle w:val="Hyperlink"/>
@@ -1960,7 +1962,7 @@
                 <w:noProof/>
                 <w:webHidden/>
               </w:rPr>
-              <w:instrText xml:space="preserve"> PAGEREF _Toc122179922 \h </w:instrText>
+              <w:instrText xml:space="preserve"> PAGEREF _Toc122268575 \h </w:instrText>
             </w:r>
             <w:r>
               <w:rPr>
@@ -2004,7 +2006,7 @@
               <w:lang w:eastAsia="de-CH"/>
             </w:rPr>
           </w:pPr>
-          <w:hyperlink w:anchor="_Toc122179923" w:history="1">
+          <w:hyperlink w:anchor="_Toc122268576" w:history="1">
             <w:r>
               <w:rPr>
                 <w:rStyle w:val="Hyperlink"/>
@@ -2046,7 +2048,7 @@
                 <w:noProof/>
                 <w:webHidden/>
               </w:rPr>
-              <w:instrText xml:space="preserve"> PAGEREF _Toc122179923 \h </w:instrText>
+              <w:instrText xml:space="preserve"> PAGEREF _Toc122268576 \h </w:instrText>
             </w:r>
             <w:r>
               <w:rPr>
@@ -2090,7 +2092,7 @@
               <w:lang w:eastAsia="de-CH"/>
             </w:rPr>
           </w:pPr>
-          <w:hyperlink w:anchor="_Toc122179924" w:history="1">
+          <w:hyperlink w:anchor="_Toc122268577" w:history="1">
             <w:r>
               <w:rPr>
                 <w:rStyle w:val="Hyperlink"/>
@@ -2132,7 +2134,7 @@
                 <w:noProof/>
                 <w:webHidden/>
               </w:rPr>
-              <w:instrText xml:space="preserve"> PAGEREF _Toc122179924 \h </w:instrText>
+              <w:instrText xml:space="preserve"> PAGEREF _Toc122268577 \h </w:instrText>
             </w:r>
             <w:r>
               <w:rPr>
@@ -2176,7 +2178,7 @@
               <w:lang w:eastAsia="de-CH"/>
             </w:rPr>
           </w:pPr>
-          <w:hyperlink w:anchor="_Toc122179925" w:history="1">
+          <w:hyperlink w:anchor="_Toc122268578" w:history="1">
             <w:r>
               <w:rPr>
                 <w:rStyle w:val="Hyperlink"/>
@@ -2218,7 +2220,7 @@
                 <w:noProof/>
                 <w:webHidden/>
               </w:rPr>
-              <w:instrText xml:space="preserve"> PAGEREF _Toc122179925 \h </w:instrText>
+              <w:instrText xml:space="preserve"> PAGEREF _Toc122268578 \h </w:instrText>
             </w:r>
             <w:r>
               <w:rPr>
@@ -2262,7 +2264,7 @@
               <w:lang w:eastAsia="de-CH"/>
             </w:rPr>
           </w:pPr>
-          <w:hyperlink w:anchor="_Toc122179926" w:history="1">
+          <w:hyperlink w:anchor="_Toc122268579" w:history="1">
             <w:r>
               <w:rPr>
                 <w:rStyle w:val="Hyperlink"/>
@@ -2304,7 +2306,7 @@
                 <w:noProof/>
                 <w:webHidden/>
               </w:rPr>
-              <w:instrText xml:space="preserve"> PAGEREF _Toc122179926 \h </w:instrText>
+              <w:instrText xml:space="preserve"> PAGEREF _Toc122268579 \h </w:instrText>
             </w:r>
             <w:r>
               <w:rPr>
@@ -2348,7 +2350,7 @@
               <w:lang w:eastAsia="de-CH"/>
             </w:rPr>
           </w:pPr>
-          <w:hyperlink w:anchor="_Toc122179927" w:history="1">
+          <w:hyperlink w:anchor="_Toc122268580" w:history="1">
             <w:r>
               <w:rPr>
                 <w:rStyle w:val="Hyperlink"/>
@@ -2390,7 +2392,7 @@
                 <w:noProof/>
                 <w:webHidden/>
               </w:rPr>
-              <w:instrText xml:space="preserve"> PAGEREF _Toc122179927 \h </w:instrText>
+              <w:instrText xml:space="preserve"> PAGEREF _Toc122268580 \h </w:instrText>
             </w:r>
             <w:r>
               <w:rPr>
@@ -2434,7 +2436,7 @@
               <w:lang w:eastAsia="de-CH"/>
             </w:rPr>
           </w:pPr>
-          <w:hyperlink w:anchor="_Toc122179928" w:history="1">
+          <w:hyperlink w:anchor="_Toc122268581" w:history="1">
             <w:r>
               <w:rPr>
                 <w:rStyle w:val="Hyperlink"/>
@@ -2476,7 +2478,7 @@
                 <w:noProof/>
                 <w:webHidden/>
               </w:rPr>
-              <w:instrText xml:space="preserve"> PAGEREF _Toc122179928 \h </w:instrText>
+              <w:instrText xml:space="preserve"> PAGEREF _Toc122268581 \h </w:instrText>
             </w:r>
             <w:r>
               <w:rPr>
@@ -2496,7 +2498,7 @@
                 <w:noProof/>
                 <w:webHidden/>
               </w:rPr>
-              <w:t>9</w:t>
+              <w:t>10</w:t>
             </w:r>
             <w:r>
               <w:rPr>
@@ -2520,7 +2522,7 @@
               <w:lang w:eastAsia="de-CH"/>
             </w:rPr>
           </w:pPr>
-          <w:hyperlink w:anchor="_Toc122179929" w:history="1">
+          <w:hyperlink w:anchor="_Toc122268582" w:history="1">
             <w:r>
               <w:rPr>
                 <w:rStyle w:val="Hyperlink"/>
@@ -2562,7 +2564,7 @@
                 <w:noProof/>
                 <w:webHidden/>
               </w:rPr>
-              <w:instrText xml:space="preserve"> PAGEREF _Toc122179929 \h </w:instrText>
+              <w:instrText xml:space="preserve"> PAGEREF _Toc122268582 \h </w:instrText>
             </w:r>
             <w:r>
               <w:rPr>
@@ -2582,7 +2584,7 @@
                 <w:noProof/>
                 <w:webHidden/>
               </w:rPr>
-              <w:t>9</w:t>
+              <w:t>10</w:t>
             </w:r>
             <w:r>
               <w:rPr>
@@ -2606,7 +2608,7 @@
               <w:lang w:eastAsia="de-CH"/>
             </w:rPr>
           </w:pPr>
-          <w:hyperlink w:anchor="_Toc122179930" w:history="1">
+          <w:hyperlink w:anchor="_Toc122268583" w:history="1">
             <w:r>
               <w:rPr>
                 <w:rStyle w:val="Hyperlink"/>
@@ -2648,7 +2650,7 @@
                 <w:noProof/>
                 <w:webHidden/>
               </w:rPr>
-              <w:instrText xml:space="preserve"> PAGEREF _Toc122179930 \h </w:instrText>
+              <w:instrText xml:space="preserve"> PAGEREF _Toc122268583 \h </w:instrText>
             </w:r>
             <w:r>
               <w:rPr>
@@ -2668,7 +2670,7 @@
                 <w:noProof/>
                 <w:webHidden/>
               </w:rPr>
-              <w:t>9</w:t>
+              <w:t>10</w:t>
             </w:r>
             <w:r>
               <w:rPr>
@@ -2692,7 +2694,7 @@
               <w:lang w:eastAsia="de-CH"/>
             </w:rPr>
           </w:pPr>
-          <w:hyperlink w:anchor="_Toc122179931" w:history="1">
+          <w:hyperlink w:anchor="_Toc122268584" w:history="1">
             <w:r>
               <w:rPr>
                 <w:rStyle w:val="Hyperlink"/>
@@ -2734,7 +2736,7 @@
                 <w:noProof/>
                 <w:webHidden/>
               </w:rPr>
-              <w:instrText xml:space="preserve"> PAGEREF _Toc122179931 \h </w:instrText>
+              <w:instrText xml:space="preserve"> PAGEREF _Toc122268584 \h </w:instrText>
             </w:r>
             <w:r>
               <w:rPr>
@@ -2754,7 +2756,7 @@
                 <w:noProof/>
                 <w:webHidden/>
               </w:rPr>
-              <w:t>9</w:t>
+              <w:t>10</w:t>
             </w:r>
             <w:r>
               <w:rPr>
@@ -2778,7 +2780,7 @@
               <w:lang w:eastAsia="de-CH"/>
             </w:rPr>
           </w:pPr>
-          <w:hyperlink w:anchor="_Toc122179932" w:history="1">
+          <w:hyperlink w:anchor="_Toc122268585" w:history="1">
             <w:r>
               <w:rPr>
                 <w:rStyle w:val="Hyperlink"/>
@@ -2820,7 +2822,7 @@
                 <w:noProof/>
                 <w:webHidden/>
               </w:rPr>
-              <w:instrText xml:space="preserve"> PAGEREF _Toc122179932 \h </w:instrText>
+              <w:instrText xml:space="preserve"> PAGEREF _Toc122268585 \h </w:instrText>
             </w:r>
             <w:r>
               <w:rPr>
@@ -2840,7 +2842,7 @@
                 <w:noProof/>
                 <w:webHidden/>
               </w:rPr>
-              <w:t>9</w:t>
+              <w:t>10</w:t>
             </w:r>
             <w:r>
               <w:rPr>
@@ -2872,7 +2874,7 @@
       <w:pPr>
         <w:pStyle w:val="Heading1"/>
       </w:pPr>
-      <w:bookmarkStart w:id="0" w:name="_Toc122179908"/>
+      <w:bookmarkStart w:id="0" w:name="_Toc122268561"/>
       <w:r>
         <w:lastRenderedPageBreak/>
         <w:t>Ausgangslage</w:t>
@@ -2892,7 +2894,7 @@
           <w:sz w:val="22"/>
           <w:szCs w:val="22"/>
         </w:rPr>
-        <w:t xml:space="preserve">Die Firma Jetstream-Service hat neue Touchscreen-fähige Hardware angeschafft (Tablet, Surface) und stellt diese den Mitarbeitern in der Werkstatt und Administration für die Datenpflege der Skiservice Aufträge zur Verfügung. Die Mitarbeiter können damit standortgebunden in der Werkstatt oder bei der An- oder Rückgabe der Skier die Stammdaten eines Auftrages über handliche mobile Tablets oder Handys mutieren. Grösstmögliches Augenmerk wird dabei auf eine einfache, intuitive und aufgabenangemessene Bedienung gelegt. Die jeweils erforderliche Anzahl Mausklicks oder Tipp-Eingaben zur Datenpflege der Aufträge sind dabei entscheidende Bewertungsfaktoren. In der Werkstatt wird aus Sicherheitsgründen mit Handschuhen gearbeitet, auch dieser Punkt gilt es folglich bei der Gestaltung der Benutzeroberfläche zu berücksichtigen. </w:t>
+        <w:t xml:space="preserve">Die Firma Jetstream-Service hat neue Touchscreen-fähige Hardware angeschafft (Tablet, Surface) und stellt diese den Mitarbeitern in der Werkstatt und Administration für die Datenpflege der Skiservice Aufträge zur Verfügung. Die Mitarbeiter können damit standortgebunden in der Werkstatt oder bei der An- oder Rückgabe der Skier die Stammdaten eines Auftrages über handliche mobile Tablets oder Handys mutieren. Grösstmögliches Augenmerk wird dabei auf eine einfache, intuitive und aufgaben angemessene Bedienung gelegt. Die jeweils erforderliche Anzahl Mausklicks oder Tipp-Eingaben zur Datenpflege der Aufträge sind dabei entscheidende Bewertungsfaktoren. In der Werkstatt wird aus Sicherheitsgründen mit Handschuhen gearbeitet, auch dieser Punkt gilt es folglich bei der Gestaltung der Benutzeroberfläche zu berücksichtigen. </w:t>
       </w:r>
     </w:p>
     <w:p>
@@ -2920,7 +2922,7 @@
       <w:pPr>
         <w:pStyle w:val="Heading1"/>
       </w:pPr>
-      <w:bookmarkStart w:id="1" w:name="_Toc122179909"/>
+      <w:bookmarkStart w:id="1" w:name="_Toc122268562"/>
       <w:r>
         <w:t>Anforderunge</w:t>
       </w:r>
@@ -3055,9 +3057,9 @@
           <w:noProof/>
         </w:rPr>
         <w:drawing>
-          <wp:inline distT="0" distB="0" distL="0" distR="0" wp14:anchorId="7B74D10D" wp14:editId="1F7755FD">
-            <wp:extent cx="5758815" cy="2438400"/>
-            <wp:effectExtent l="0" t="0" r="0" b="0"/>
+          <wp:inline distT="0" distB="0" distL="0" distR="0" wp14:anchorId="7B74D10D" wp14:editId="240BD7F9">
+            <wp:extent cx="5727700" cy="2425225"/>
+            <wp:effectExtent l="0" t="0" r="6350" b="0"/>
             <wp:docPr id="2" name="Picture 2"/>
             <wp:cNvGraphicFramePr>
               <a:graphicFrameLocks xmlns:a="http://schemas.openxmlformats.org/drawingml/2006/main" noChangeAspect="1"/>
@@ -3087,7 +3089,7 @@
                   <pic:spPr bwMode="auto">
                     <a:xfrm>
                       <a:off x="0" y="0"/>
-                      <a:ext cx="5758815" cy="2438400"/>
+                      <a:ext cx="5730166" cy="2426269"/>
                     </a:xfrm>
                     <a:prstGeom prst="rect">
                       <a:avLst/>
@@ -3110,9 +3112,9 @@
           <w:noProof/>
         </w:rPr>
         <w:drawing>
-          <wp:inline distT="0" distB="0" distL="0" distR="0" wp14:anchorId="57BB4E97" wp14:editId="695AEEA5">
-            <wp:extent cx="4474723" cy="1808124"/>
-            <wp:effectExtent l="0" t="0" r="2540" b="1905"/>
+          <wp:inline distT="0" distB="0" distL="0" distR="0" wp14:anchorId="57BB4E97" wp14:editId="6D7149E4">
+            <wp:extent cx="4972050" cy="2009081"/>
+            <wp:effectExtent l="0" t="0" r="0" b="0"/>
             <wp:docPr id="5" name="Picture 5"/>
             <wp:cNvGraphicFramePr>
               <a:graphicFrameLocks xmlns:a="http://schemas.openxmlformats.org/drawingml/2006/main" noChangeAspect="1"/>
@@ -3140,7 +3142,7 @@
                   <pic:spPr bwMode="auto">
                     <a:xfrm>
                       <a:off x="0" y="0"/>
-                      <a:ext cx="4538147" cy="1833752"/>
+                      <a:ext cx="5078004" cy="2051894"/>
                     </a:xfrm>
                     <a:prstGeom prst="rect">
                       <a:avLst/>
@@ -3169,7 +3171,7 @@
       <w:pPr>
         <w:pStyle w:val="Heading1"/>
       </w:pPr>
-      <w:bookmarkStart w:id="2" w:name="_Toc122179910"/>
+      <w:bookmarkStart w:id="2" w:name="_Toc122268563"/>
       <w:r>
         <w:lastRenderedPageBreak/>
         <w:t>Zeitplanung/PSP</w:t>
@@ -3189,7 +3191,6 @@
         <w:t xml:space="preserve"> erstellt</w:t>
       </w:r>
     </w:p>
-    <w:p/>
     <w:p>
       <w:r>
         <w:rPr>
@@ -3251,9 +3252,9 @@
           <w:noProof/>
         </w:rPr>
         <w:drawing>
-          <wp:inline distT="0" distB="0" distL="0" distR="0" wp14:anchorId="47054315" wp14:editId="6619ADE7">
-            <wp:extent cx="3702996" cy="4428085"/>
-            <wp:effectExtent l="0" t="0" r="0" b="0"/>
+          <wp:inline distT="0" distB="0" distL="0" distR="0" wp14:anchorId="47054315" wp14:editId="57514F13">
+            <wp:extent cx="3854450" cy="4609195"/>
+            <wp:effectExtent l="0" t="0" r="0" b="1270"/>
             <wp:docPr id="20" name="Picture 20"/>
             <wp:cNvGraphicFramePr>
               <a:graphicFrameLocks xmlns:a="http://schemas.openxmlformats.org/drawingml/2006/main" noChangeAspect="1"/>
@@ -3283,7 +3284,7 @@
                   <pic:spPr bwMode="auto">
                     <a:xfrm>
                       <a:off x="0" y="0"/>
-                      <a:ext cx="3751393" cy="4485959"/>
+                      <a:ext cx="3913893" cy="4680278"/>
                     </a:xfrm>
                     <a:prstGeom prst="rect">
                       <a:avLst/>
@@ -3307,7 +3308,7 @@
       <w:pPr>
         <w:pStyle w:val="Heading1"/>
       </w:pPr>
-      <w:bookmarkStart w:id="3" w:name="_Toc122179911"/>
+      <w:bookmarkStart w:id="3" w:name="_Toc122268564"/>
       <w:r>
         <w:lastRenderedPageBreak/>
         <w:t>Vorgehensweise</w:t>
@@ -3322,7 +3323,7 @@
           <w:numId w:val="2"/>
         </w:numPr>
       </w:pPr>
-      <w:bookmarkStart w:id="4" w:name="_Toc122179912"/>
+      <w:bookmarkStart w:id="4" w:name="_Toc122268565"/>
       <w:r>
         <w:t>Informieren</w:t>
       </w:r>
@@ -3336,7 +3337,7 @@
           <w:numId w:val="2"/>
         </w:numPr>
       </w:pPr>
-      <w:bookmarkStart w:id="5" w:name="_Toc122179913"/>
+      <w:bookmarkStart w:id="5" w:name="_Toc122268566"/>
       <w:r>
         <w:t>Ausgangslage/Anforderungen</w:t>
       </w:r>
@@ -3366,7 +3367,7 @@
           <w:numId w:val="2"/>
         </w:numPr>
       </w:pPr>
-      <w:bookmarkStart w:id="6" w:name="_Toc122179914"/>
+      <w:bookmarkStart w:id="6" w:name="_Toc122268567"/>
       <w:r>
         <w:t xml:space="preserve">Informieren über </w:t>
       </w:r>
@@ -3405,7 +3406,7 @@
           <w:numId w:val="2"/>
         </w:numPr>
       </w:pPr>
-      <w:bookmarkStart w:id="7" w:name="_Toc122179915"/>
+      <w:bookmarkStart w:id="7" w:name="_Toc122268568"/>
       <w:r>
         <w:t>Planen</w:t>
       </w:r>
@@ -3419,7 +3420,7 @@
           <w:numId w:val="2"/>
         </w:numPr>
       </w:pPr>
-      <w:bookmarkStart w:id="8" w:name="_Toc122179916"/>
+      <w:bookmarkStart w:id="8" w:name="_Toc122268569"/>
       <w:r>
         <w:t>Features/Aufbau Planen</w:t>
       </w:r>
@@ -3444,7 +3445,7 @@
           <w:numId w:val="2"/>
         </w:numPr>
       </w:pPr>
-      <w:bookmarkStart w:id="9" w:name="_Toc122179917"/>
+      <w:bookmarkStart w:id="9" w:name="_Toc122268570"/>
       <w:r>
         <w:t>Zeitplanung und PSP</w:t>
       </w:r>
@@ -3463,7 +3464,7 @@
           <w:numId w:val="2"/>
         </w:numPr>
       </w:pPr>
-      <w:bookmarkStart w:id="10" w:name="_Toc122179918"/>
+      <w:bookmarkStart w:id="10" w:name="_Toc122268571"/>
       <w:r>
         <w:t>Wireframe Entwürfe</w:t>
       </w:r>
@@ -3486,7 +3487,16 @@
         <w:t xml:space="preserve"> ist komplexer, </w:t>
       </w:r>
       <w:r>
-        <w:t>hat aber auch gewisse Vorteile.</w:t>
+        <w:t>hat aber auch gewisse Vorteile</w:t>
+      </w:r>
+      <w:r>
+        <w:t xml:space="preserve">, da man </w:t>
+      </w:r>
+      <w:r>
+        <w:t>Erstellen und Modifizieren auf einer Seite durchführen kann</w:t>
+      </w:r>
+      <w:r>
+        <w:t>.</w:t>
       </w:r>
     </w:p>
     <w:p>
@@ -3574,14 +3584,6 @@
           <w:bCs/>
         </w:rPr>
       </w:pPr>
-    </w:p>
-    <w:p>
-      <w:pPr>
-        <w:rPr>
-          <w:b/>
-          <w:bCs/>
-        </w:rPr>
-      </w:pPr>
       <w:r>
         <w:rPr>
           <w:b/>
@@ -3667,7 +3669,7 @@
           <w:numId w:val="2"/>
         </w:numPr>
       </w:pPr>
-      <w:bookmarkStart w:id="11" w:name="_Toc122179919"/>
+      <w:bookmarkStart w:id="11" w:name="_Toc122268572"/>
       <w:r>
         <w:lastRenderedPageBreak/>
         <w:t>Entscheiden</w:t>
@@ -3682,7 +3684,7 @@
           <w:numId w:val="2"/>
         </w:numPr>
       </w:pPr>
-      <w:bookmarkStart w:id="12" w:name="_Toc122179920"/>
+      <w:bookmarkStart w:id="12" w:name="_Toc122268573"/>
       <w:r>
         <w:t xml:space="preserve">Für </w:t>
       </w:r>
@@ -3730,7 +3732,7 @@
           <w:numId w:val="2"/>
         </w:numPr>
       </w:pPr>
-      <w:bookmarkStart w:id="13" w:name="_Toc122179921"/>
+      <w:bookmarkStart w:id="13" w:name="_Toc122268574"/>
       <w:r>
         <w:t>Für Wireframe/Design entscheiden</w:t>
       </w:r>
@@ -3757,13 +3759,17 @@
     </w:p>
     <w:p>
       <w:r>
+        <w:t>Um den zweiten Designentwurf weiter zu verbessern habe ich auch noch einen Tab «Benutzer» hinzugefügt, unter welchem man Benutzer sehen und verwalten kann.</w:t>
+      </w:r>
+    </w:p>
+    <w:p>
+      <w:r>
         <w:t>Zur Benutzerfreundlichkeit habe ich für jeden Button in der Toolbar auch noch einen Tooltip hinzu</w:t>
       </w:r>
       <w:r>
         <w:t>gefügt.</w:t>
       </w:r>
     </w:p>
-    <w:p/>
     <w:p>
       <w:pPr>
         <w:pStyle w:val="Heading3"/>
@@ -3772,7 +3778,7 @@
           <w:numId w:val="2"/>
         </w:numPr>
       </w:pPr>
-      <w:bookmarkStart w:id="14" w:name="_Toc122179922"/>
+      <w:bookmarkStart w:id="14" w:name="_Toc122268575"/>
       <w:r>
         <w:t>Features/Aufbau definieren</w:t>
       </w:r>
@@ -3780,20 +3786,41 @@
     </w:p>
     <w:p>
       <w:r>
-        <w:t xml:space="preserve">Hier habe ich mich entschieden, dass Projekt mit MVVM umzusetzen, dies heisst, dass ich Modelle, Views (Fenster) und </w:t>
+        <w:t xml:space="preserve">Hier habe ich mich entschieden, dass Projekt mit MVVM umzusetzen, dies heisst, dass ich </w:t>
+      </w:r>
+      <w:r>
+        <w:t>Model Klassen</w:t>
+      </w:r>
+      <w:r>
+        <w:t xml:space="preserve">, Views (Fenster) und </w:t>
       </w:r>
       <w:proofErr w:type="spellStart"/>
       <w:r>
-        <w:t>ViewModels</w:t>
+        <w:t>ViewModel</w:t>
       </w:r>
       <w:proofErr w:type="spellEnd"/>
       <w:r>
-        <w:t xml:space="preserve"> für die jeweiligen Fenster habe.</w:t>
-      </w:r>
-    </w:p>
-    <w:p>
-      <w:r>
-        <w:t xml:space="preserve">Die Models verwende ich für die API </w:t>
+        <w:t xml:space="preserve"> Klassen</w:t>
+      </w:r>
+      <w:r>
+        <w:t xml:space="preserve"> für die jeweiligen Fenster</w:t>
+      </w:r>
+      <w:r>
+        <w:t>/Views</w:t>
+      </w:r>
+      <w:r>
+        <w:t xml:space="preserve"> habe.</w:t>
+      </w:r>
+    </w:p>
+    <w:p>
+      <w:r>
+        <w:t xml:space="preserve">Die </w:t>
+      </w:r>
+      <w:r>
+        <w:t>Modellklassen</w:t>
+      </w:r>
+      <w:r>
+        <w:t xml:space="preserve"> verwende ich für die API </w:t>
       </w:r>
       <w:proofErr w:type="spellStart"/>
       <w:r>
@@ -3804,15 +3831,10 @@
         <w:t xml:space="preserve"> und </w:t>
       </w:r>
       <w:r>
-        <w:t xml:space="preserve">für das </w:t>
-      </w:r>
-      <w:proofErr w:type="spellStart"/>
-      <w:r>
-        <w:t>Datagrid</w:t>
-      </w:r>
-      <w:proofErr w:type="spellEnd"/>
-      <w:r>
-        <w:t>, um die Daten zu zeigen.</w:t>
+        <w:t xml:space="preserve">um </w:t>
+      </w:r>
+      <w:r>
+        <w:t>Daten anzuzeigen/auszulesen.</w:t>
       </w:r>
     </w:p>
     <w:p/>
@@ -3856,15 +3878,10 @@
         <w:t xml:space="preserve">Mehrsprachfähigkeit </w:t>
       </w:r>
       <w:r>
-        <w:t xml:space="preserve">mit </w:t>
-      </w:r>
-      <w:proofErr w:type="spellStart"/>
-      <w:r>
-        <w:t>Resourcen</w:t>
-      </w:r>
-      <w:proofErr w:type="spellEnd"/>
-      <w:r>
-        <w:t xml:space="preserve"> Dateien eingebaut</w:t>
+        <w:t>mit Ressourcen Dateien eingebaut</w:t>
+      </w:r>
+      <w:r>
+        <w:t>.</w:t>
       </w:r>
     </w:p>
     <w:p>
@@ -3873,10 +3890,10 @@
           <w:noProof/>
         </w:rPr>
         <w:drawing>
-          <wp:inline distT="0" distB="0" distL="0" distR="0" wp14:anchorId="1A1ACF47" wp14:editId="45776D69">
-            <wp:extent cx="1712068" cy="4171562"/>
-            <wp:effectExtent l="0" t="0" r="2540" b="635"/>
-            <wp:docPr id="3" name="Picture 3" descr="Text&#10;&#10;Description automatically generated"/>
+          <wp:inline distT="0" distB="0" distL="0" distR="0" wp14:anchorId="1F6A97F4" wp14:editId="4DB9D484">
+            <wp:extent cx="1778000" cy="4405450"/>
+            <wp:effectExtent l="0" t="0" r="0" b="0"/>
+            <wp:docPr id="4" name="Picture 4"/>
             <wp:cNvGraphicFramePr>
               <a:graphicFrameLocks xmlns:a="http://schemas.openxmlformats.org/drawingml/2006/main" noChangeAspect="1"/>
             </wp:cNvGraphicFramePr>
@@ -3884,7 +3901,7 @@
               <a:graphicData uri="http://schemas.openxmlformats.org/drawingml/2006/picture">
                 <pic:pic xmlns:pic="http://schemas.openxmlformats.org/drawingml/2006/picture">
                   <pic:nvPicPr>
-                    <pic:cNvPr id="3" name="Picture 3" descr="Text&#10;&#10;Description automatically generated"/>
+                    <pic:cNvPr id="0" name="Picture 1"/>
                     <pic:cNvPicPr>
                       <a:picLocks noChangeAspect="1" noChangeArrowheads="1"/>
                     </pic:cNvPicPr>
@@ -3905,7 +3922,7 @@
                   <pic:spPr bwMode="auto">
                     <a:xfrm>
                       <a:off x="0" y="0"/>
-                      <a:ext cx="1724619" cy="4202143"/>
+                      <a:ext cx="1785350" cy="4423661"/>
                     </a:xfrm>
                     <a:prstGeom prst="rect">
                       <a:avLst/>
@@ -3921,8 +3938,6 @@
           </wp:inline>
         </w:drawing>
       </w:r>
-    </w:p>
-    <w:p>
       <w:r>
         <w:br w:type="page"/>
       </w:r>
@@ -3935,7 +3950,7 @@
           <w:numId w:val="2"/>
         </w:numPr>
       </w:pPr>
-      <w:bookmarkStart w:id="15" w:name="_Toc122179923"/>
+      <w:bookmarkStart w:id="15" w:name="_Toc122268576"/>
       <w:r>
         <w:lastRenderedPageBreak/>
         <w:t>Realisieren</w:t>
@@ -3950,7 +3965,7 @@
           <w:numId w:val="2"/>
         </w:numPr>
       </w:pPr>
-      <w:bookmarkStart w:id="16" w:name="_Toc122179924"/>
+      <w:bookmarkStart w:id="16" w:name="_Toc122268577"/>
       <w:r>
         <w:t>WPF Design erstellen</w:t>
       </w:r>
@@ -3979,16 +3994,36 @@
       </w:r>
       <w:proofErr w:type="spellStart"/>
       <w:r>
-        <w:t>ViewModels</w:t>
+        <w:t>ViewModel</w:t>
       </w:r>
       <w:proofErr w:type="spellEnd"/>
       <w:r>
+        <w:t xml:space="preserve"> Klassen</w:t>
+      </w:r>
+      <w:r>
         <w:t xml:space="preserve"> verwendet.</w:t>
       </w:r>
     </w:p>
     <w:p>
       <w:r>
         <w:t>Hier habe ich eine Statusbar, Progress Bar, Toolbar und eine Suche hinzugefügt.</w:t>
+      </w:r>
+    </w:p>
+    <w:p>
+      <w:r>
+        <w:t xml:space="preserve">Zusätzlich habe ich in diesem Schritt WPF Styles </w:t>
+      </w:r>
+      <w:r>
+        <w:t>erstellt,</w:t>
+      </w:r>
+      <w:r>
+        <w:t xml:space="preserve"> um die Knöpfe und </w:t>
+      </w:r>
+      <w:r>
+        <w:t>Textboxen</w:t>
+      </w:r>
+      <w:r>
+        <w:t xml:space="preserve"> abzurunden.</w:t>
       </w:r>
     </w:p>
     <w:p>
@@ -3997,10 +4032,10 @@
           <w:noProof/>
         </w:rPr>
         <w:drawing>
-          <wp:inline distT="0" distB="0" distL="0" distR="0" wp14:anchorId="244E8A73" wp14:editId="1381195A">
-            <wp:extent cx="4609543" cy="2565400"/>
-            <wp:effectExtent l="0" t="0" r="635" b="6350"/>
-            <wp:docPr id="4" name="Picture 4"/>
+          <wp:inline distT="0" distB="0" distL="0" distR="0" wp14:anchorId="157C2AB4" wp14:editId="67D81C66">
+            <wp:extent cx="5204584" cy="2328154"/>
+            <wp:effectExtent l="0" t="0" r="0" b="0"/>
+            <wp:docPr id="10" name="Picture 10"/>
             <wp:cNvGraphicFramePr>
               <a:graphicFrameLocks xmlns:a="http://schemas.openxmlformats.org/drawingml/2006/main" noChangeAspect="1"/>
             </wp:cNvGraphicFramePr>
@@ -4008,7 +4043,7 @@
               <a:graphicData uri="http://schemas.openxmlformats.org/drawingml/2006/picture">
                 <pic:pic xmlns:pic="http://schemas.openxmlformats.org/drawingml/2006/picture">
                   <pic:nvPicPr>
-                    <pic:cNvPr id="0" name="Picture 2"/>
+                    <pic:cNvPr id="0" name="Picture 4"/>
                     <pic:cNvPicPr>
                       <a:picLocks noChangeAspect="1" noChangeArrowheads="1"/>
                     </pic:cNvPicPr>
@@ -4029,7 +4064,7 @@
                   <pic:spPr bwMode="auto">
                     <a:xfrm>
                       <a:off x="0" y="0"/>
-                      <a:ext cx="4614231" cy="2568009"/>
+                      <a:ext cx="5257276" cy="2351724"/>
                     </a:xfrm>
                     <a:prstGeom prst="rect">
                       <a:avLst/>
@@ -4052,10 +4087,10 @@
           <w:noProof/>
         </w:rPr>
         <w:drawing>
-          <wp:inline distT="0" distB="0" distL="0" distR="0" wp14:anchorId="02961388" wp14:editId="66D68A40">
-            <wp:extent cx="4622800" cy="2562528"/>
-            <wp:effectExtent l="0" t="0" r="6350" b="9525"/>
-            <wp:docPr id="7" name="Picture 7"/>
+          <wp:inline distT="0" distB="0" distL="0" distR="0" wp14:anchorId="63EC3591" wp14:editId="5F17046E">
+            <wp:extent cx="5222591" cy="2619983"/>
+            <wp:effectExtent l="0" t="0" r="0" b="9525"/>
+            <wp:docPr id="12" name="Picture 12"/>
             <wp:cNvGraphicFramePr>
               <a:graphicFrameLocks xmlns:a="http://schemas.openxmlformats.org/drawingml/2006/main" noChangeAspect="1"/>
             </wp:cNvGraphicFramePr>
@@ -4063,7 +4098,7 @@
               <a:graphicData uri="http://schemas.openxmlformats.org/drawingml/2006/picture">
                 <pic:pic xmlns:pic="http://schemas.openxmlformats.org/drawingml/2006/picture">
                   <pic:nvPicPr>
-                    <pic:cNvPr id="0" name="Picture 3"/>
+                    <pic:cNvPr id="0" name="Picture 6"/>
                     <pic:cNvPicPr>
                       <a:picLocks noChangeAspect="1" noChangeArrowheads="1"/>
                     </pic:cNvPicPr>
@@ -4084,7 +4119,7 @@
                   <pic:spPr bwMode="auto">
                     <a:xfrm>
                       <a:off x="0" y="0"/>
-                      <a:ext cx="4631433" cy="2567314"/>
+                      <a:ext cx="5246860" cy="2632158"/>
                     </a:xfrm>
                     <a:prstGeom prst="rect">
                       <a:avLst/>
@@ -4100,17 +4135,15 @@
           </wp:inline>
         </w:drawing>
       </w:r>
-    </w:p>
-    <w:p>
       <w:r>
         <w:rPr>
           <w:noProof/>
         </w:rPr>
         <w:drawing>
-          <wp:inline distT="0" distB="0" distL="0" distR="0" wp14:anchorId="75C38E8D" wp14:editId="2BCE264E">
-            <wp:extent cx="4641850" cy="2598818"/>
-            <wp:effectExtent l="0" t="0" r="6350" b="0"/>
-            <wp:docPr id="8" name="Picture 8"/>
+          <wp:inline distT="0" distB="0" distL="0" distR="0" wp14:anchorId="5FF90C33" wp14:editId="2494AB01">
+            <wp:extent cx="5246451" cy="2626135"/>
+            <wp:effectExtent l="0" t="0" r="0" b="3175"/>
+            <wp:docPr id="11" name="Picture 11"/>
             <wp:cNvGraphicFramePr>
               <a:graphicFrameLocks xmlns:a="http://schemas.openxmlformats.org/drawingml/2006/main" noChangeAspect="1"/>
             </wp:cNvGraphicFramePr>
@@ -4118,7 +4151,7 @@
               <a:graphicData uri="http://schemas.openxmlformats.org/drawingml/2006/picture">
                 <pic:pic xmlns:pic="http://schemas.openxmlformats.org/drawingml/2006/picture">
                   <pic:nvPicPr>
-                    <pic:cNvPr id="0" name="Picture 4"/>
+                    <pic:cNvPr id="0" name="Picture 5"/>
                     <pic:cNvPicPr>
                       <a:picLocks noChangeAspect="1" noChangeArrowheads="1"/>
                     </pic:cNvPicPr>
@@ -4139,7 +4172,7 @@
                   <pic:spPr bwMode="auto">
                     <a:xfrm>
                       <a:off x="0" y="0"/>
-                      <a:ext cx="4653169" cy="2605155"/>
+                      <a:ext cx="5261862" cy="2633849"/>
                     </a:xfrm>
                     <a:prstGeom prst="rect">
                       <a:avLst/>
@@ -4171,7 +4204,7 @@
           <w:numId w:val="2"/>
         </w:numPr>
       </w:pPr>
-      <w:bookmarkStart w:id="17" w:name="_Toc122179925"/>
+      <w:bookmarkStart w:id="17" w:name="_Toc122268578"/>
       <w:r>
         <w:lastRenderedPageBreak/>
         <w:t>Data Binding/Command Binding integrieren</w:t>
@@ -4190,11 +4223,11 @@
       </w:r>
       <w:proofErr w:type="spellStart"/>
       <w:r>
-        <w:t>ViewModels</w:t>
+        <w:t>ViewModel</w:t>
       </w:r>
       <w:proofErr w:type="spellEnd"/>
       <w:r>
-        <w:t xml:space="preserve"> getan, hierzu habe ich die </w:t>
+        <w:t xml:space="preserve"> Klassen getan, hierzu habe ich die </w:t>
       </w:r>
       <w:proofErr w:type="spellStart"/>
       <w:r>
@@ -4367,7 +4400,7 @@
           <w:numId w:val="2"/>
         </w:numPr>
       </w:pPr>
-      <w:bookmarkStart w:id="18" w:name="_Toc122179926"/>
+      <w:bookmarkStart w:id="18" w:name="_Toc122268579"/>
       <w:r>
         <w:t>Logik erstellen</w:t>
       </w:r>
@@ -4422,7 +4455,10 @@
         <w:t>Diese Logik ist nicht besonders kompliziert, das einzige spezielle</w:t>
       </w:r>
       <w:r>
-        <w:t xml:space="preserve"> ist, dass ich anstatt Listen meistens </w:t>
+        <w:t xml:space="preserve"> ist, dass ich anstatt Listen</w:t>
+      </w:r>
+      <w:r>
+        <w:t xml:space="preserve">, </w:t>
       </w:r>
       <w:proofErr w:type="spellStart"/>
       <w:r>
@@ -4479,7 +4515,7 @@
           <w:numId w:val="2"/>
         </w:numPr>
       </w:pPr>
-      <w:bookmarkStart w:id="19" w:name="_Toc122179927"/>
+      <w:bookmarkStart w:id="19" w:name="_Toc122268580"/>
       <w:r>
         <w:t>Zusatzfeatures erstellen</w:t>
       </w:r>
@@ -4586,7 +4622,7 @@
       </w:r>
       <w:proofErr w:type="spellEnd"/>
       <w:r>
-        <w:t xml:space="preserve"> Datei mit ihrer zugehörigen XML Datei erstellt. Diese Datei kann man dann von dem C# Code abrufen oder schreiben</w:t>
+        <w:t xml:space="preserve"> Datei mit ihrer zugehörigen XML-Datei erstellt. Diese Datei kann man dann von dem C# Code abrufen oder schreiben</w:t>
       </w:r>
       <w:r>
         <w:t>.</w:t>
@@ -4594,18 +4630,150 @@
     </w:p>
     <w:p>
       <w:r>
-        <w:t xml:space="preserve">Als Letztes habe ich noch die Mehrsprachfähigkeit integriert, dies habe ich über </w:t>
+        <w:t>Wichtig ist hier das die Properties in der .</w:t>
       </w:r>
       <w:proofErr w:type="spellStart"/>
       <w:r>
-        <w:t>Resourcen</w:t>
+        <w:t>settings</w:t>
       </w:r>
       <w:proofErr w:type="spellEnd"/>
       <w:r>
-        <w:t xml:space="preserve"> Dateien (.</w:t>
+        <w:t xml:space="preserve"> Datei auf die </w:t>
       </w:r>
       <w:proofErr w:type="spellStart"/>
       <w:r>
+        <w:t>Scope</w:t>
+      </w:r>
+      <w:proofErr w:type="spellEnd"/>
+      <w:r>
+        <w:t xml:space="preserve"> User gesetzt sind, denn nur so können wir Sie modifizieren.</w:t>
+      </w:r>
+    </w:p>
+    <w:p>
+      <w:r>
+        <w:rPr>
+          <w:noProof/>
+        </w:rPr>
+        <w:drawing>
+          <wp:inline distT="0" distB="0" distL="0" distR="0" wp14:anchorId="79596167" wp14:editId="3FAE9BC7">
+            <wp:extent cx="5356698" cy="2102805"/>
+            <wp:effectExtent l="0" t="0" r="0" b="0"/>
+            <wp:docPr id="1" name="Picture 1"/>
+            <wp:cNvGraphicFramePr>
+              <a:graphicFrameLocks xmlns:a="http://schemas.openxmlformats.org/drawingml/2006/main" noChangeAspect="1"/>
+            </wp:cNvGraphicFramePr>
+            <a:graphic xmlns:a="http://schemas.openxmlformats.org/drawingml/2006/main">
+              <a:graphicData uri="http://schemas.openxmlformats.org/drawingml/2006/picture">
+                <pic:pic xmlns:pic="http://schemas.openxmlformats.org/drawingml/2006/picture">
+                  <pic:nvPicPr>
+                    <pic:cNvPr id="0" name="Picture 1"/>
+                    <pic:cNvPicPr>
+                      <a:picLocks noChangeAspect="1" noChangeArrowheads="1"/>
+                    </pic:cNvPicPr>
+                  </pic:nvPicPr>
+                  <pic:blipFill>
+                    <a:blip r:embed="rId21">
+                      <a:extLst>
+                        <a:ext uri="{28A0092B-C50C-407E-A947-70E740481C1C}">
+                          <a14:useLocalDpi xmlns:a14="http://schemas.microsoft.com/office/drawing/2010/main" val="0"/>
+                        </a:ext>
+                      </a:extLst>
+                    </a:blip>
+                    <a:srcRect/>
+                    <a:stretch>
+                      <a:fillRect/>
+                    </a:stretch>
+                  </pic:blipFill>
+                  <pic:spPr bwMode="auto">
+                    <a:xfrm>
+                      <a:off x="0" y="0"/>
+                      <a:ext cx="5385827" cy="2114240"/>
+                    </a:xfrm>
+                    <a:prstGeom prst="rect">
+                      <a:avLst/>
+                    </a:prstGeom>
+                    <a:noFill/>
+                    <a:ln>
+                      <a:noFill/>
+                    </a:ln>
+                  </pic:spPr>
+                </pic:pic>
+              </a:graphicData>
+            </a:graphic>
+          </wp:inline>
+        </w:drawing>
+      </w:r>
+    </w:p>
+    <w:p>
+      <w:r>
+        <w:rPr>
+          <w:noProof/>
+        </w:rPr>
+        <w:drawing>
+          <wp:inline distT="0" distB="0" distL="0" distR="0" wp14:anchorId="2C2934CC" wp14:editId="2087AB20">
+            <wp:extent cx="4883150" cy="450845"/>
+            <wp:effectExtent l="0" t="0" r="0" b="6985"/>
+            <wp:docPr id="6" name="Picture 6"/>
+            <wp:cNvGraphicFramePr>
+              <a:graphicFrameLocks xmlns:a="http://schemas.openxmlformats.org/drawingml/2006/main" noChangeAspect="1"/>
+            </wp:cNvGraphicFramePr>
+            <a:graphic xmlns:a="http://schemas.openxmlformats.org/drawingml/2006/main">
+              <a:graphicData uri="http://schemas.openxmlformats.org/drawingml/2006/picture">
+                <pic:pic xmlns:pic="http://schemas.openxmlformats.org/drawingml/2006/picture">
+                  <pic:nvPicPr>
+                    <pic:cNvPr id="0" name="Picture 2"/>
+                    <pic:cNvPicPr>
+                      <a:picLocks noChangeAspect="1" noChangeArrowheads="1"/>
+                    </pic:cNvPicPr>
+                  </pic:nvPicPr>
+                  <pic:blipFill rotWithShape="1">
+                    <a:blip r:embed="rId22">
+                      <a:extLst>
+                        <a:ext uri="{28A0092B-C50C-407E-A947-70E740481C1C}">
+                          <a14:useLocalDpi xmlns:a14="http://schemas.microsoft.com/office/drawing/2010/main" val="0"/>
+                        </a:ext>
+                      </a:extLst>
+                    </a:blip>
+                    <a:srcRect t="8751" b="6189"/>
+                    <a:stretch/>
+                  </pic:blipFill>
+                  <pic:spPr bwMode="auto">
+                    <a:xfrm>
+                      <a:off x="0" y="0"/>
+                      <a:ext cx="4981482" cy="459924"/>
+                    </a:xfrm>
+                    <a:prstGeom prst="rect">
+                      <a:avLst/>
+                    </a:prstGeom>
+                    <a:noFill/>
+                    <a:ln>
+                      <a:noFill/>
+                    </a:ln>
+                    <a:extLst>
+                      <a:ext uri="{53640926-AAD7-44D8-BBD7-CCE9431645EC}">
+                        <a14:shadowObscured xmlns:a14="http://schemas.microsoft.com/office/drawing/2010/main"/>
+                      </a:ext>
+                    </a:extLst>
+                  </pic:spPr>
+                </pic:pic>
+              </a:graphicData>
+            </a:graphic>
+          </wp:inline>
+        </w:drawing>
+      </w:r>
+    </w:p>
+    <w:p>
+      <w:r>
+        <w:br w:type="page"/>
+      </w:r>
+    </w:p>
+    <w:p>
+      <w:r>
+        <w:lastRenderedPageBreak/>
+        <w:t>Als Letztes habe ich noch die Mehrsprachfähigkeit integriert, dies habe ich über Ressourcen Dateien (.</w:t>
+      </w:r>
+      <w:proofErr w:type="spellStart"/>
+      <w:r>
         <w:t>resx</w:t>
       </w:r>
       <w:proofErr w:type="spellEnd"/>
@@ -4615,41 +4783,168 @@
     </w:p>
     <w:p>
       <w:r>
-        <w:t xml:space="preserve">Wichtig ist hier das die </w:t>
-      </w:r>
+        <w:t>Damit wir Zugang auf diese Ressourcen haben muss die Datei auf Public gesetzt sein, um die Sprache zu ändern, verwenden wir den Befehl</w:t>
+      </w:r>
+      <w:r>
+        <w:t xml:space="preserve">: </w:t>
+      </w:r>
+    </w:p>
+    <w:p>
       <w:proofErr w:type="spellStart"/>
-      <w:r>
-        <w:t>Resourcen</w:t>
+      <w:proofErr w:type="gramStart"/>
+      <w:r>
+        <w:t>T</w:t>
+      </w:r>
+      <w:r>
+        <w:rPr>
+          <w:rFonts w:ascii="Cascadia Mono" w:hAnsi="Cascadia Mono" w:cs="Cascadia Mono"/>
+          <w:color w:val="000000"/>
+          <w:sz w:val="19"/>
+          <w:szCs w:val="19"/>
+        </w:rPr>
+        <w:t>hread.CurrentThread.CurrentUICulture</w:t>
       </w:r>
       <w:proofErr w:type="spellEnd"/>
-      <w:r>
-        <w:t xml:space="preserve"> in der </w:t>
+      <w:proofErr w:type="gramEnd"/>
+      <w:r>
+        <w:rPr>
+          <w:rFonts w:ascii="Cascadia Mono" w:hAnsi="Cascadia Mono" w:cs="Cascadia Mono"/>
+          <w:color w:val="000000"/>
+          <w:sz w:val="19"/>
+          <w:szCs w:val="19"/>
+        </w:rPr>
+        <w:t xml:space="preserve"> = </w:t>
       </w:r>
       <w:proofErr w:type="spellStart"/>
       <w:r>
-        <w:t>resx</w:t>
+        <w:rPr>
+          <w:rFonts w:ascii="Cascadia Mono" w:hAnsi="Cascadia Mono" w:cs="Cascadia Mono"/>
+          <w:color w:val="0000FF"/>
+          <w:sz w:val="19"/>
+          <w:szCs w:val="19"/>
+        </w:rPr>
+        <w:t>new</w:t>
       </w:r>
       <w:proofErr w:type="spellEnd"/>
       <w:r>
-        <w:t xml:space="preserve"> Datei </w:t>
-      </w:r>
-      <w:r>
-        <w:t xml:space="preserve">auf die </w:t>
+        <w:rPr>
+          <w:rFonts w:ascii="Cascadia Mono" w:hAnsi="Cascadia Mono" w:cs="Cascadia Mono"/>
+          <w:color w:val="000000"/>
+          <w:sz w:val="19"/>
+          <w:szCs w:val="19"/>
+        </w:rPr>
+        <w:t xml:space="preserve"> </w:t>
       </w:r>
       <w:proofErr w:type="spellStart"/>
       <w:r>
-        <w:t>Scope</w:t>
+        <w:rPr>
+          <w:rFonts w:ascii="Cascadia Mono" w:hAnsi="Cascadia Mono" w:cs="Cascadia Mono"/>
+          <w:color w:val="000000"/>
+          <w:sz w:val="19"/>
+          <w:szCs w:val="19"/>
+        </w:rPr>
+        <w:t>CultureInfo</w:t>
       </w:r>
       <w:proofErr w:type="spellEnd"/>
       <w:r>
-        <w:t xml:space="preserve"> User gesetzt sind, denn nur so können wir Sie modifzieren.</w:t>
-      </w:r>
-    </w:p>
-    <w:p>
+        <w:rPr>
+          <w:rFonts w:ascii="Cascadia Mono" w:hAnsi="Cascadia Mono" w:cs="Cascadia Mono"/>
+          <w:color w:val="000000"/>
+          <w:sz w:val="19"/>
+          <w:szCs w:val="19"/>
+        </w:rPr>
+        <w:t>(</w:t>
+      </w:r>
+      <w:proofErr w:type="spellStart"/>
+      <w:r>
+        <w:rPr>
+          <w:rFonts w:ascii="Cascadia Mono" w:hAnsi="Cascadia Mono" w:cs="Cascadia Mono"/>
+          <w:color w:val="000000"/>
+          <w:sz w:val="19"/>
+          <w:szCs w:val="19"/>
+        </w:rPr>
+        <w:t>Settings.Default.LanguageID</w:t>
+      </w:r>
+      <w:proofErr w:type="spellEnd"/>
+      <w:r>
+        <w:rPr>
+          <w:rFonts w:ascii="Cascadia Mono" w:hAnsi="Cascadia Mono" w:cs="Cascadia Mono"/>
+          <w:color w:val="000000"/>
+          <w:sz w:val="19"/>
+          <w:szCs w:val="19"/>
+        </w:rPr>
+        <w:t>);</w:t>
+      </w:r>
+    </w:p>
+    <w:p>
+      <w:r>
+        <w:rPr>
+          <w:noProof/>
+        </w:rPr>
+        <w:drawing>
+          <wp:inline distT="0" distB="0" distL="0" distR="0" wp14:anchorId="0514B109" wp14:editId="6E8F3936">
+            <wp:extent cx="5814039" cy="4635500"/>
+            <wp:effectExtent l="0" t="0" r="0" b="0"/>
+            <wp:docPr id="9" name="Picture 9"/>
+            <wp:cNvGraphicFramePr>
+              <a:graphicFrameLocks xmlns:a="http://schemas.openxmlformats.org/drawingml/2006/main" noChangeAspect="1"/>
+            </wp:cNvGraphicFramePr>
+            <a:graphic xmlns:a="http://schemas.openxmlformats.org/drawingml/2006/main">
+              <a:graphicData uri="http://schemas.openxmlformats.org/drawingml/2006/picture">
+                <pic:pic xmlns:pic="http://schemas.openxmlformats.org/drawingml/2006/picture">
+                  <pic:nvPicPr>
+                    <pic:cNvPr id="0" name="Picture 3"/>
+                    <pic:cNvPicPr>
+                      <a:picLocks noChangeAspect="1" noChangeArrowheads="1"/>
+                    </pic:cNvPicPr>
+                  </pic:nvPicPr>
+                  <pic:blipFill>
+                    <a:blip r:embed="rId23">
+                      <a:extLst>
+                        <a:ext uri="{28A0092B-C50C-407E-A947-70E740481C1C}">
+                          <a14:useLocalDpi xmlns:a14="http://schemas.microsoft.com/office/drawing/2010/main" val="0"/>
+                        </a:ext>
+                      </a:extLst>
+                    </a:blip>
+                    <a:srcRect/>
+                    <a:stretch>
+                      <a:fillRect/>
+                    </a:stretch>
+                  </pic:blipFill>
+                  <pic:spPr bwMode="auto">
+                    <a:xfrm>
+                      <a:off x="0" y="0"/>
+                      <a:ext cx="5816456" cy="4637427"/>
+                    </a:xfrm>
+                    <a:prstGeom prst="rect">
+                      <a:avLst/>
+                    </a:prstGeom>
+                    <a:noFill/>
+                    <a:ln>
+                      <a:noFill/>
+                    </a:ln>
+                  </pic:spPr>
+                </pic:pic>
+              </a:graphicData>
+            </a:graphic>
+          </wp:inline>
+        </w:drawing>
+      </w:r>
+    </w:p>
+    <w:p>
+      <w:pPr>
+        <w:rPr>
+          <w:rFonts w:asciiTheme="majorHAnsi" w:eastAsiaTheme="majorEastAsia" w:hAnsiTheme="majorHAnsi" w:cstheme="majorBidi"/>
+          <w:color w:val="2F5496" w:themeColor="accent1" w:themeShade="BF"/>
+          <w:sz w:val="26"/>
+          <w:szCs w:val="26"/>
+        </w:rPr>
+      </w:pPr>
       <w:r>
         <w:br w:type="page"/>
       </w:r>
     </w:p>
+    <w:p/>
     <w:p>
       <w:pPr>
         <w:pStyle w:val="Heading2"/>
@@ -4658,9 +4953,8 @@
           <w:numId w:val="2"/>
         </w:numPr>
       </w:pPr>
-      <w:bookmarkStart w:id="20" w:name="_Toc122179928"/>
-      <w:r>
-        <w:lastRenderedPageBreak/>
+      <w:bookmarkStart w:id="20" w:name="_Toc122268581"/>
+      <w:r>
         <w:t>Kontrollieren</w:t>
       </w:r>
       <w:bookmarkEnd w:id="20"/>
@@ -4673,7 +4967,7 @@
           <w:numId w:val="2"/>
         </w:numPr>
       </w:pPr>
-      <w:bookmarkStart w:id="21" w:name="_Toc122179929"/>
+      <w:bookmarkStart w:id="21" w:name="_Toc122268582"/>
       <w:r>
         <w:t>WPF Tool testen</w:t>
       </w:r>
@@ -4686,31 +4980,32 @@
     </w:p>
     <w:p>
       <w:r>
-        <w:t xml:space="preserve">Um die </w:t>
+        <w:t>Um die Benutzerfreundlichkeit zu testen bin ich das Programm nochmals durchgegangen und habe kontrolliert, dass alles verständlich ist</w:t>
+      </w:r>
+      <w:r>
+        <w:t xml:space="preserve"> und wenn nötig Tooltips vorhanden sind.</w:t>
+      </w:r>
+    </w:p>
+    <w:p>
+      <w:r>
+        <w:t xml:space="preserve">Zusätzlich habe ich auch kontrolliert, dass das Programm eine gute Fehlerbehandlung bietet, </w:t>
+      </w:r>
+      <w:r>
+        <w:t xml:space="preserve">das Fenster </w:t>
       </w:r>
       <w:proofErr w:type="spellStart"/>
       <w:r>
-        <w:t>Benutzerfreundlichkleit</w:t>
+        <w:t>Resizable</w:t>
       </w:r>
       <w:proofErr w:type="spellEnd"/>
       <w:r>
-        <w:t xml:space="preserve"> zu testen bin ich das Programm nochmals durchgegangen und habe kontrolliert das alles verständlich ist</w:t>
-      </w:r>
-      <w:r>
-        <w:t xml:space="preserve"> und wenn nötig Tooltips vorhanden sind.</w:t>
-      </w:r>
-    </w:p>
-    <w:p>
-      <w:r>
-        <w:t xml:space="preserve">Zusätzlich habe ich auch kontrolliert, dass das Programm eine gute Fehlerbehandlung bietet, </w:t>
-      </w:r>
-      <w:proofErr w:type="spellStart"/>
-      <w:r>
-        <w:t>Resizable</w:t>
-      </w:r>
-      <w:proofErr w:type="spellEnd"/>
-      <w:r>
-        <w:t xml:space="preserve"> ist, nicht abstürzt und dass Knöpfe </w:t>
+        <w:t xml:space="preserve"> ist,</w:t>
+      </w:r>
+      <w:r>
+        <w:t xml:space="preserve"> die Applikation</w:t>
+      </w:r>
+      <w:r>
+        <w:t xml:space="preserve"> nicht abstürzt und dass Knöpfe </w:t>
       </w:r>
       <w:r>
         <w:t>bei Invaliden Daten deaktiviert sind.</w:t>
@@ -4724,7 +5019,7 @@
           <w:numId w:val="2"/>
         </w:numPr>
       </w:pPr>
-      <w:bookmarkStart w:id="22" w:name="_Toc122179930"/>
+      <w:bookmarkStart w:id="22" w:name="_Toc122268583"/>
       <w:r>
         <w:t>Auswerten</w:t>
       </w:r>
@@ -4738,7 +5033,7 @@
           <w:numId w:val="2"/>
         </w:numPr>
       </w:pPr>
-      <w:bookmarkStart w:id="23" w:name="_Toc122179931"/>
+      <w:bookmarkStart w:id="23" w:name="_Toc122268584"/>
       <w:r>
         <w:t>Reflexion</w:t>
       </w:r>
@@ -4811,7 +5106,7 @@
           <w:numId w:val="2"/>
         </w:numPr>
       </w:pPr>
-      <w:bookmarkStart w:id="24" w:name="_Toc122179932"/>
+      <w:bookmarkStart w:id="24" w:name="_Toc122268585"/>
       <w:r>
         <w:t>Dokumentation fertigstellen</w:t>
       </w:r>
@@ -4829,12 +5124,12 @@
       </w:r>
     </w:p>
     <w:sectPr>
-      <w:headerReference w:type="even" r:id="rId21"/>
-      <w:headerReference w:type="default" r:id="rId22"/>
-      <w:footerReference w:type="even" r:id="rId23"/>
-      <w:footerReference w:type="default" r:id="rId24"/>
-      <w:headerReference w:type="first" r:id="rId25"/>
-      <w:footerReference w:type="first" r:id="rId26"/>
+      <w:headerReference w:type="even" r:id="rId24"/>
+      <w:headerReference w:type="default" r:id="rId25"/>
+      <w:footerReference w:type="even" r:id="rId26"/>
+      <w:footerReference w:type="default" r:id="rId27"/>
+      <w:headerReference w:type="first" r:id="rId28"/>
+      <w:footerReference w:type="first" r:id="rId29"/>
       <w:pgSz w:w="11906" w:h="16838"/>
       <w:pgMar w:top="1440" w:right="1440" w:bottom="1440" w:left="1440" w:header="708" w:footer="708" w:gutter="0"/>
       <w:pgNumType w:start="0"/>

</xml_diff>